<commit_message>
- Added Helios Matrix to Documents - Changed Influence data in engine
</commit_message>
<xml_diff>
--- a/Documents/Building Connections.docx
+++ b/Documents/Building Connections.docx
@@ -1773,8 +1773,18 @@
           <w:sz w:val="24"/>
           <w:lang w:val="en-US"/>
         </w:rPr>
-        <w:t>Water Docks</w:t>
-      </w:r>
+        <w:t xml:space="preserve">Water </w:t>
+      </w:r>
+      <w:r>
+        <w:rPr>
+          <w:b/>
+          <w:sz w:val="24"/>
+          <w:lang w:val="en-US"/>
+        </w:rPr>
+        <w:t>Condensator</w:t>
+      </w:r>
+      <w:bookmarkStart w:id="0" w:name="_GoBack"/>
+      <w:bookmarkEnd w:id="0"/>
     </w:p>
     <w:p>
       <w:pPr>
@@ -4793,8 +4803,6 @@
           <w:lang w:val="de-CH"/>
         </w:rPr>
       </w:pPr>
-      <w:bookmarkStart w:id="0" w:name="_GoBack"/>
-      <w:bookmarkEnd w:id="0"/>
     </w:p>
     <w:p>
       <w:pPr>
@@ -4937,7 +4945,7 @@
             <w:sz w:val="18"/>
             <w:szCs w:val="18"/>
           </w:rPr>
-          <w:t>07.05.2019</w:t>
+          <w:t>23.05.2019</w:t>
         </w:r>
         <w:r>
           <w:rPr>
@@ -4994,7 +5002,7 @@
             <w:sz w:val="18"/>
             <w:szCs w:val="18"/>
           </w:rPr>
-          <w:t>7</w:t>
+          <w:t>3</w:t>
         </w:r>
         <w:r>
           <w:rPr>

</xml_diff>

<commit_message>
- Updated Helios & Islander Matrix - Updated Influence Data
</commit_message>
<xml_diff>
--- a/Documents/Building Connections.docx
+++ b/Documents/Building Connections.docx
@@ -111,6 +111,45 @@
         </w:rPr>
         <w:t>Services</w:t>
       </w:r>
+      <w:r>
+        <w:rPr>
+          <w:b/>
+          <w:sz w:val="24"/>
+          <w:lang w:val="en-US"/>
+        </w:rPr>
+        <w:tab/>
+      </w:r>
+      <w:r>
+        <w:rPr>
+          <w:b/>
+          <w:sz w:val="24"/>
+          <w:lang w:val="en-US"/>
+        </w:rPr>
+        <w:tab/>
+      </w:r>
+      <w:r>
+        <w:rPr>
+          <w:b/>
+          <w:sz w:val="24"/>
+          <w:lang w:val="en-US"/>
+        </w:rPr>
+        <w:tab/>
+      </w:r>
+      <w:r>
+        <w:rPr>
+          <w:sz w:val="24"/>
+          <w:lang w:val="en-US"/>
+        </w:rPr>
+        <w:t xml:space="preserve">Edit: </w:t>
+      </w:r>
+      <w:r>
+        <w:rPr>
+          <w:sz w:val="24"/>
+          <w:lang w:val="en-US"/>
+        </w:rPr>
+        <w:tab/>
+        <w:t>0</w:t>
+      </w:r>
     </w:p>
     <w:p>
       <w:pPr>
@@ -132,6 +171,45 @@
           <w:lang w:val="en-US"/>
         </w:rPr>
         <w:t>Decorations</w:t>
+      </w:r>
+      <w:r>
+        <w:rPr>
+          <w:b/>
+          <w:sz w:val="24"/>
+          <w:lang w:val="en-US"/>
+        </w:rPr>
+        <w:tab/>
+      </w:r>
+      <w:r>
+        <w:rPr>
+          <w:b/>
+          <w:sz w:val="24"/>
+          <w:lang w:val="en-US"/>
+        </w:rPr>
+        <w:tab/>
+      </w:r>
+      <w:r>
+        <w:rPr>
+          <w:b/>
+          <w:sz w:val="24"/>
+          <w:lang w:val="en-US"/>
+        </w:rPr>
+        <w:tab/>
+      </w:r>
+      <w:r>
+        <w:rPr>
+          <w:sz w:val="24"/>
+          <w:lang w:val="en-US"/>
+        </w:rPr>
+        <w:t xml:space="preserve">Edit: </w:t>
+      </w:r>
+      <w:r>
+        <w:rPr>
+          <w:sz w:val="24"/>
+          <w:lang w:val="en-US"/>
+        </w:rPr>
+        <w:tab/>
+        <w:t>0</w:t>
       </w:r>
     </w:p>
     <w:p>
@@ -1775,6 +1853,7 @@
         </w:rPr>
         <w:t xml:space="preserve">Water </w:t>
       </w:r>
+      <w:proofErr w:type="spellStart"/>
       <w:r>
         <w:rPr>
           <w:b/>
@@ -1783,8 +1862,7 @@
         </w:rPr>
         <w:t>Condensator</w:t>
       </w:r>
-      <w:bookmarkStart w:id="0" w:name="_GoBack"/>
-      <w:bookmarkEnd w:id="0"/>
+      <w:proofErr w:type="spellEnd"/>
     </w:p>
     <w:p>
       <w:pPr>
@@ -1900,8 +1978,17 @@
           <w:sz w:val="24"/>
           <w:lang w:val="en-US"/>
         </w:rPr>
-        <w:t>Water Docks</w:t>
-      </w:r>
+        <w:t xml:space="preserve">Water </w:t>
+      </w:r>
+      <w:proofErr w:type="spellStart"/>
+      <w:r>
+        <w:rPr>
+          <w:sz w:val="24"/>
+          <w:lang w:val="en-US"/>
+        </w:rPr>
+        <w:t>Condensator</w:t>
+      </w:r>
+      <w:proofErr w:type="spellEnd"/>
     </w:p>
     <w:p>
       <w:pPr>
@@ -2925,6 +3012,46 @@
           <w:sz w:val="24"/>
           <w:lang w:val="en-US"/>
         </w:rPr>
+        <w:t>Villa</w:t>
+      </w:r>
+    </w:p>
+    <w:p>
+      <w:pPr>
+        <w:pStyle w:val="Listenabsatz"/>
+        <w:numPr>
+          <w:ilvl w:val="0"/>
+          <w:numId w:val="10"/>
+        </w:numPr>
+        <w:rPr>
+          <w:sz w:val="24"/>
+          <w:lang w:val="en-US"/>
+        </w:rPr>
+      </w:pPr>
+      <w:r>
+        <w:rPr>
+          <w:sz w:val="24"/>
+          <w:lang w:val="en-US"/>
+        </w:rPr>
+        <w:t>House</w:t>
+      </w:r>
+    </w:p>
+    <w:p>
+      <w:pPr>
+        <w:pStyle w:val="Listenabsatz"/>
+        <w:numPr>
+          <w:ilvl w:val="0"/>
+          <w:numId w:val="10"/>
+        </w:numPr>
+        <w:rPr>
+          <w:sz w:val="24"/>
+          <w:lang w:val="en-US"/>
+        </w:rPr>
+      </w:pPr>
+      <w:r>
+        <w:rPr>
+          <w:sz w:val="24"/>
+          <w:lang w:val="en-US"/>
+        </w:rPr>
         <w:t>Sawmill</w:t>
       </w:r>
     </w:p>
@@ -3462,6 +3589,8 @@
           <w:lang w:val="en-US"/>
         </w:rPr>
       </w:pPr>
+      <w:bookmarkStart w:id="0" w:name="_GoBack"/>
+      <w:bookmarkEnd w:id="0"/>
     </w:p>
     <w:p>
       <w:pPr>
@@ -3480,7 +3609,7 @@
           <w:sz w:val="24"/>
           <w:lang w:val="en-US"/>
         </w:rPr>
-        <w:t>Field</w:t>
+        <w:t>Glasshouse</w:t>
       </w:r>
     </w:p>
     <w:p>
@@ -3518,7 +3647,28 @@
           <w:sz w:val="24"/>
           <w:lang w:val="en-US"/>
         </w:rPr>
-        <w:t>Mill</w:t>
+        <w:t>House</w:t>
+      </w:r>
+    </w:p>
+    <w:p>
+      <w:pPr>
+        <w:pStyle w:val="Listenabsatz"/>
+        <w:numPr>
+          <w:ilvl w:val="0"/>
+          <w:numId w:val="10"/>
+        </w:numPr>
+        <w:rPr>
+          <w:b/>
+          <w:sz w:val="24"/>
+          <w:lang w:val="en-US"/>
+        </w:rPr>
+      </w:pPr>
+      <w:r>
+        <w:rPr>
+          <w:sz w:val="24"/>
+          <w:lang w:val="en-US"/>
+        </w:rPr>
+        <w:t>Storage</w:t>
       </w:r>
     </w:p>
     <w:p>
@@ -3547,7 +3697,7 @@
           <w:sz w:val="24"/>
           <w:lang w:val="en-US"/>
         </w:rPr>
-        <w:t>Mill</w:t>
+        <w:t>Storage</w:t>
       </w:r>
     </w:p>
     <w:p>
@@ -3585,7 +3735,7 @@
           <w:sz w:val="24"/>
           <w:lang w:val="en-US"/>
         </w:rPr>
-        <w:t>Field</w:t>
+        <w:t>Glasshouse</w:t>
       </w:r>
     </w:p>
     <w:p>
@@ -5002,7 +5152,7 @@
             <w:sz w:val="18"/>
             <w:szCs w:val="18"/>
           </w:rPr>
-          <w:t>3</w:t>
+          <w:t>7</w:t>
         </w:r>
         <w:r>
           <w:rPr>

</xml_diff>